<commit_message>
Project guide file is updated.
</commit_message>
<xml_diff>
--- a/CoreJavaReflectionAndAnnotations/CoreJavaReflectionAndAnnotationsProjectGuide.docx
+++ b/CoreJavaReflectionAndAnnotations/CoreJavaReflectionAndAnnotationsProjectGuide.docx
@@ -1200,6 +1200,7 @@
       <w:r>
         <w:rPr>
           <w:rFonts w:ascii="Open Sans" w:hAnsi="Open Sans" w:cs="Open Sans"/>
+          <w:noProof/>
           <w:color w:val="BA3925"/>
           <w:spacing w:val="-2"/>
           <w:sz w:val="24"/>
@@ -1274,6 +1275,122 @@
           <w:szCs w:val="24"/>
         </w:rPr>
         <w:t>Thus it explains how Reflection API is used to read annotations for the given class.</w:t>
+      </w:r>
+    </w:p>
+    <w:p>
+      <w:pPr>
+        <w:pBdr>
+          <w:top w:val="single" w:sz="4" w:space="1" w:color="auto"/>
+          <w:left w:val="single" w:sz="4" w:space="4" w:color="auto"/>
+          <w:bottom w:val="single" w:sz="4" w:space="1" w:color="auto"/>
+          <w:right w:val="single" w:sz="4" w:space="4" w:color="auto"/>
+        </w:pBdr>
+        <w:shd w:val="clear" w:color="auto" w:fill="FFFFFF"/>
+        <w:spacing w:before="240" w:after="120" w:line="240" w:lineRule="auto"/>
+        <w:outlineLvl w:val="1"/>
+        <w:rPr>
+          <w:rFonts w:ascii="Open Sans" w:hAnsi="Open Sans" w:cs="Open Sans"/>
+          <w:b/>
+          <w:color w:val="BA3925"/>
+          <w:spacing w:val="-2"/>
+          <w:sz w:val="24"/>
+          <w:szCs w:val="24"/>
+        </w:rPr>
+      </w:pPr>
+      <w:r>
+        <w:rPr>
+          <w:rFonts w:ascii="Open Sans" w:hAnsi="Open Sans" w:cs="Open Sans"/>
+          <w:b/>
+          <w:color w:val="BA3925"/>
+          <w:spacing w:val="-2"/>
+          <w:sz w:val="24"/>
+          <w:szCs w:val="24"/>
+        </w:rPr>
+        <w:t>In real life scenario, almost all the frameworks like Spring, Hibernate and so on are making extensive use of annotations. In that case the definition of annotation (like '</w:t>
+      </w:r>
+      <w:proofErr w:type="spellStart"/>
+      <w:r>
+        <w:rPr>
+          <w:rFonts w:ascii="Open Sans" w:hAnsi="Open Sans" w:cs="Open Sans"/>
+          <w:b/>
+          <w:color w:val="BA3925"/>
+          <w:spacing w:val="-2"/>
+          <w:sz w:val="24"/>
+          <w:szCs w:val="24"/>
+        </w:rPr>
+        <w:t>CustomAnnotation</w:t>
+      </w:r>
+      <w:proofErr w:type="spellEnd"/>
+      <w:r>
+        <w:rPr>
+          <w:rFonts w:ascii="Open Sans" w:hAnsi="Open Sans" w:cs="Open Sans"/>
+          <w:b/>
+          <w:color w:val="BA3925"/>
+          <w:spacing w:val="-2"/>
+          <w:sz w:val="24"/>
+          <w:szCs w:val="24"/>
+        </w:rPr>
+        <w:t>' in this case) and  files which actually reads the annotations and use internal framework based logic accordingly (like '</w:t>
+      </w:r>
+      <w:proofErr w:type="spellStart"/>
+      <w:r>
+        <w:rPr>
+          <w:rFonts w:ascii="Open Sans" w:hAnsi="Open Sans" w:cs="Open Sans"/>
+          <w:b/>
+          <w:color w:val="BA3925"/>
+          <w:spacing w:val="-2"/>
+          <w:sz w:val="24"/>
+          <w:szCs w:val="24"/>
+        </w:rPr>
+        <w:t>ClassUsingCustomAnnotation</w:t>
+      </w:r>
+      <w:proofErr w:type="spellEnd"/>
+      <w:r>
+        <w:rPr>
+          <w:rFonts w:ascii="Open Sans" w:hAnsi="Open Sans" w:cs="Open Sans"/>
+          <w:b/>
+          <w:color w:val="BA3925"/>
+          <w:spacing w:val="-2"/>
+          <w:sz w:val="24"/>
+          <w:szCs w:val="24"/>
+        </w:rPr>
+        <w:t xml:space="preserve">' in this case)  are provided by these frameworks. We should know the use/role of these annotations in the given framework and we </w:t>
+      </w:r>
+      <w:r>
+        <w:rPr>
+          <w:rFonts w:ascii="Open Sans" w:hAnsi="Open Sans" w:cs="Open Sans"/>
+          <w:b/>
+          <w:color w:val="BA3925"/>
+          <w:spacing w:val="-2"/>
+          <w:sz w:val="24"/>
+          <w:szCs w:val="24"/>
+        </w:rPr>
+        <w:lastRenderedPageBreak/>
+        <w:t>have to just use them in our business logic file(like '</w:t>
+      </w:r>
+      <w:proofErr w:type="spellStart"/>
+      <w:r>
+        <w:rPr>
+          <w:rFonts w:ascii="Open Sans" w:hAnsi="Open Sans" w:cs="Open Sans"/>
+          <w:b/>
+          <w:color w:val="BA3925"/>
+          <w:spacing w:val="-2"/>
+          <w:sz w:val="24"/>
+          <w:szCs w:val="24"/>
+        </w:rPr>
+        <w:t>ClassUsingCustomAnnotations</w:t>
+      </w:r>
+      <w:proofErr w:type="spellEnd"/>
+      <w:r>
+        <w:rPr>
+          <w:rFonts w:ascii="Open Sans" w:hAnsi="Open Sans" w:cs="Open Sans"/>
+          <w:b/>
+          <w:color w:val="BA3925"/>
+          <w:spacing w:val="-2"/>
+          <w:sz w:val="24"/>
+          <w:szCs w:val="24"/>
+        </w:rPr>
+        <w:t>' in this case).</w:t>
       </w:r>
     </w:p>
     <w:sectPr>

</xml_diff>